<commit_message>
Diagrammes finis + notes dans brouillon, et arrangement du cahier des charges
</commit_message>
<xml_diff>
--- a/Ressources/Brouillon.docx
+++ b/Ressources/Brouillon.docx
@@ -7,8 +7,6 @@
         <w:pStyle w:val="Titre1"/>
         <w:jc w:val="center"/>
       </w:pPr>
-      <w:bookmarkStart w:id="0" w:name="_GoBack"/>
-      <w:bookmarkEnd w:id="0"/>
       <w:r>
         <w:t>Brouillon</w:t>
       </w:r>
@@ -73,12 +71,58 @@
     </w:p>
     <w:p>
       <w:pPr>
-        <w:pStyle w:val="Paragraphedeliste"/>
-        <w:numPr>
-          <w:ilvl w:val="0"/>
-          <w:numId w:val="2"/>
-        </w:numPr>
-      </w:pPr>
+        <w:ind w:left="360"/>
+      </w:pPr>
+    </w:p>
+    <w:p>
+      <w:pPr>
+        <w:ind w:left="360"/>
+      </w:pPr>
+      <w:r>
+        <w:t>Logiciel et outils utilisés :</w:t>
+      </w:r>
+    </w:p>
+    <w:p>
+      <w:pPr>
+        <w:ind w:left="360"/>
+      </w:pPr>
+      <w:r>
+        <w:t>1.Trello pour le suivi</w:t>
+      </w:r>
+    </w:p>
+    <w:p>
+      <w:pPr>
+        <w:ind w:left="360"/>
+      </w:pPr>
+      <w:r>
+        <w:t>2.Git</w:t>
+      </w:r>
+    </w:p>
+    <w:p>
+      <w:pPr>
+        <w:ind w:left="360"/>
+      </w:pPr>
+      <w:r>
+        <w:t>3.VS Code</w:t>
+      </w:r>
+    </w:p>
+    <w:p>
+      <w:pPr>
+        <w:ind w:left="360"/>
+      </w:pPr>
+      <w:r>
+        <w:t>4.Draw.io pour les diagrammes</w:t>
+      </w:r>
+    </w:p>
+    <w:p>
+      <w:pPr>
+        <w:ind w:left="360"/>
+      </w:pPr>
+      <w:r>
+        <w:t>5.</w:t>
+      </w:r>
+      <w:bookmarkStart w:id="0" w:name="_GoBack"/>
+      <w:bookmarkEnd w:id="0"/>
     </w:p>
     <w:p>
       <w:pPr>
@@ -431,6 +475,7 @@
     <w:lsdException w:name="HTML Sample" w:semiHidden="1" w:unhideWhenUsed="1"/>
     <w:lsdException w:name="HTML Typewriter" w:semiHidden="1" w:unhideWhenUsed="1"/>
     <w:lsdException w:name="HTML Variable" w:semiHidden="1" w:unhideWhenUsed="1"/>
+    <w:lsdException w:name="Normal Table" w:semiHidden="1" w:unhideWhenUsed="1"/>
     <w:lsdException w:name="annotation subject" w:semiHidden="1" w:unhideWhenUsed="1"/>
     <w:lsdException w:name="No List" w:semiHidden="1" w:unhideWhenUsed="1"/>
     <w:lsdException w:name="Outline List 1" w:semiHidden="1" w:unhideWhenUsed="1"/>
@@ -477,8 +522,10 @@
     <w:lsdException w:name="Table Subtle 2" w:semiHidden="1" w:unhideWhenUsed="1"/>
     <w:lsdException w:name="Table Web 1" w:semiHidden="1" w:unhideWhenUsed="1"/>
     <w:lsdException w:name="Table Web 2" w:semiHidden="1" w:unhideWhenUsed="1"/>
+    <w:lsdException w:name="Table Web 3" w:semiHidden="1" w:unhideWhenUsed="1"/>
     <w:lsdException w:name="Balloon Text" w:semiHidden="1" w:unhideWhenUsed="1"/>
     <w:lsdException w:name="Table Grid" w:uiPriority="39"/>
+    <w:lsdException w:name="Table Theme" w:semiHidden="1" w:unhideWhenUsed="1"/>
     <w:lsdException w:name="Placeholder Text" w:semiHidden="1"/>
     <w:lsdException w:name="No Spacing" w:uiPriority="1" w:qFormat="1"/>
     <w:lsdException w:name="Light Shading" w:uiPriority="60"/>
@@ -1079,7 +1126,7 @@
 </file>
 
 <file path=customXml/itemProps1.xml><?xml version="1.0" encoding="utf-8"?>
-<ds:datastoreItem xmlns:ds="http://schemas.openxmlformats.org/officeDocument/2006/customXml" ds:itemID="{56EA77F2-6249-4BFC-8958-D5B11CF9E8A1}">
+<ds:datastoreItem xmlns:ds="http://schemas.openxmlformats.org/officeDocument/2006/customXml" ds:itemID="{63CBC6DC-A061-45D2-8C94-1B8BCA02169E}">
   <ds:schemaRefs>
     <ds:schemaRef ds:uri="http://schemas.openxmlformats.org/officeDocument/2006/bibliography"/>
   </ds:schemaRefs>

</xml_diff>